<commit_message>
final vesion n stuff
</commit_message>
<xml_diff>
--- a/prosjekt1/ReportProject 1.docx
+++ b/prosjekt1/ReportProject 1.docx
@@ -2061,14 +2061,18 @@
         </w:rPr>
         <w:t xml:space="preserve">With the intent of performing </w:t>
       </w:r>
-      <m:oMath>
-        <m:r>
-          <w:rPr>
-            <w:rFonts w:ascii="Cambria Math" w:eastAsiaTheme="minorEastAsia" w:hAnsi="Cambria Math"/>
-          </w:rPr>
-          <m:t>rref(A)</m:t>
-        </m:r>
-      </m:oMath>
+      <w:r>
+        <w:rPr>
+          <w:rFonts w:eastAsiaTheme="minorEastAsia"/>
+        </w:rPr>
+        <w:t xml:space="preserve">a row </w:t>
+      </w:r>
+      <w:r>
+        <w:rPr>
+          <w:rFonts w:eastAsiaTheme="minorEastAsia"/>
+        </w:rPr>
+        <w:t>reduction</w:t>
+      </w:r>
       <w:r>
         <w:rPr>
           <w:rFonts w:eastAsiaTheme="minorEastAsia"/>
@@ -2433,7 +2437,19 @@
         <w:rPr>
           <w:rFonts w:eastAsiaTheme="minorEastAsia"/>
         </w:rPr>
-        <w:t xml:space="preserve"> we substitute back to remove the c’s</w:t>
+        <w:t xml:space="preserve"> we </w:t>
+      </w:r>
+      <w:r>
+        <w:rPr>
+          <w:rFonts w:eastAsiaTheme="minorEastAsia"/>
+        </w:rPr>
+        <w:t>obtain the</w:t>
+      </w:r>
+      <w:r>
+        <w:rPr>
+          <w:rFonts w:eastAsiaTheme="minorEastAsia"/>
+        </w:rPr>
+        <w:t xml:space="preserve"> c’s</w:t>
       </w:r>
     </w:p>
     <w:p>
@@ -7329,13 +7345,13 @@
                     <pic:cNvPicPr/>
                   </pic:nvPicPr>
                   <pic:blipFill>
-                    <a:blip r:embed="rId5">
+                    <a:blip r:embed="rId7">
                       <a:extLst>
                         <a:ext uri="{28A0092B-C50C-407E-A947-70E740481C1C}">
                           <a14:useLocalDpi xmlns:a14="http://schemas.microsoft.com/office/drawing/2010/main" val="0"/>
                         </a:ext>
                         <a:ext uri="{96DAC541-7B7A-43D3-8B79-37D633B846F1}">
-                          <asvg:svgBlip xmlns:asvg="http://schemas.microsoft.com/office/drawing/2016/SVG/main" r:embed="rId6"/>
+                          <asvg:svgBlip xmlns:asvg="http://schemas.microsoft.com/office/drawing/2016/SVG/main" r:embed="rId8"/>
                         </a:ext>
                       </a:extLst>
                     </a:blip>
@@ -7449,13 +7465,13 @@
                     <pic:cNvPicPr/>
                   </pic:nvPicPr>
                   <pic:blipFill>
-                    <a:blip r:embed="rId7">
+                    <a:blip r:embed="rId9">
                       <a:extLst>
                         <a:ext uri="{28A0092B-C50C-407E-A947-70E740481C1C}">
                           <a14:useLocalDpi xmlns:a14="http://schemas.microsoft.com/office/drawing/2010/main" val="0"/>
                         </a:ext>
                         <a:ext uri="{96DAC541-7B7A-43D3-8B79-37D633B846F1}">
-                          <asvg:svgBlip xmlns:asvg="http://schemas.microsoft.com/office/drawing/2016/SVG/main" r:embed="rId8"/>
+                          <asvg:svgBlip xmlns:asvg="http://schemas.microsoft.com/office/drawing/2016/SVG/main" r:embed="rId10"/>
                         </a:ext>
                       </a:extLst>
                     </a:blip>
@@ -7623,93 +7639,6 @@
                     <pic:cNvPicPr/>
                   </pic:nvPicPr>
                   <pic:blipFill>
-                    <a:blip r:embed="rId9">
-                      <a:extLst>
-                        <a:ext uri="{28A0092B-C50C-407E-A947-70E740481C1C}">
-                          <a14:useLocalDpi xmlns:a14="http://schemas.microsoft.com/office/drawing/2010/main" val="0"/>
-                        </a:ext>
-                        <a:ext uri="{96DAC541-7B7A-43D3-8B79-37D633B846F1}">
-                          <asvg:svgBlip xmlns:asvg="http://schemas.microsoft.com/office/drawing/2016/SVG/main" r:embed="rId10"/>
-                        </a:ext>
-                      </a:extLst>
-                    </a:blip>
-                    <a:stretch>
-                      <a:fillRect/>
-                    </a:stretch>
-                  </pic:blipFill>
-                  <pic:spPr>
-                    <a:xfrm>
-                      <a:off x="0" y="0"/>
-                      <a:ext cx="5731510" cy="4247515"/>
-                    </a:xfrm>
-                    <a:prstGeom prst="rect">
-                      <a:avLst/>
-                    </a:prstGeom>
-                  </pic:spPr>
-                </pic:pic>
-              </a:graphicData>
-            </a:graphic>
-          </wp:inline>
-        </w:drawing>
-      </w:r>
-    </w:p>
-    <w:p>
-      <w:pPr>
-        <w:pStyle w:val="Caption"/>
-      </w:pPr>
-      <w:r>
-        <w:t xml:space="preserve">Figure </w:t>
-      </w:r>
-      <w:r>
-        <w:fldChar w:fldCharType="begin"/>
-      </w:r>
-      <w:r>
-        <w:instrText xml:space="preserve"> SEQ Figure \* ARABIC </w:instrText>
-      </w:r>
-      <w:r>
-        <w:fldChar w:fldCharType="separate"/>
-      </w:r>
-      <w:r>
-        <w:rPr>
-          <w:noProof/>
-        </w:rPr>
-        <w:t>3</w:t>
-      </w:r>
-      <w:r>
-        <w:fldChar w:fldCharType="end"/>
-      </w:r>
-      <w:r>
-        <w:t xml:space="preserve"> A logarithmic plot of the relative error of the general solution.</w:t>
-      </w:r>
-    </w:p>
-    <w:p>
-      <w:pPr>
-        <w:pStyle w:val="Heading2"/>
-      </w:pPr>
-      <w:r>
-        <w:lastRenderedPageBreak/>
-        <w:t>LU-decomposition</w:t>
-      </w:r>
-      <w:r>
-        <w:rPr>
-          <w:noProof/>
-        </w:rPr>
-        <w:drawing>
-          <wp:inline distT="0" distB="0" distL="0" distR="0" wp14:anchorId="6627C299" wp14:editId="18CDEF52">
-            <wp:extent cx="5731510" cy="4247515"/>
-            <wp:effectExtent l="0" t="0" r="2540" b="635"/>
-            <wp:docPr id="1" name="Graphic 1"/>
-            <wp:cNvGraphicFramePr>
-              <a:graphicFrameLocks xmlns:a="http://schemas.openxmlformats.org/drawingml/2006/main" noChangeAspect="1"/>
-            </wp:cNvGraphicFramePr>
-            <a:graphic xmlns:a="http://schemas.openxmlformats.org/drawingml/2006/main">
-              <a:graphicData uri="http://schemas.openxmlformats.org/drawingml/2006/picture">
-                <pic:pic xmlns:pic="http://schemas.openxmlformats.org/drawingml/2006/picture">
-                  <pic:nvPicPr>
-                    <pic:cNvPr id="1" name="Plot e.svg"/>
-                    <pic:cNvPicPr/>
-                  </pic:nvPicPr>
-                  <pic:blipFill>
                     <a:blip r:embed="rId11">
                       <a:extLst>
                         <a:ext uri="{28A0092B-C50C-407E-A947-70E740481C1C}">
@@ -7760,6 +7689,93 @@
         <w:rPr>
           <w:noProof/>
         </w:rPr>
+        <w:t>3</w:t>
+      </w:r>
+      <w:r>
+        <w:fldChar w:fldCharType="end"/>
+      </w:r>
+      <w:r>
+        <w:t xml:space="preserve"> A logarithmic plot of the relative error of the general solution.</w:t>
+      </w:r>
+    </w:p>
+    <w:p>
+      <w:pPr>
+        <w:pStyle w:val="Heading2"/>
+      </w:pPr>
+      <w:r>
+        <w:lastRenderedPageBreak/>
+        <w:t>LU-decomposition</w:t>
+      </w:r>
+      <w:r>
+        <w:rPr>
+          <w:noProof/>
+        </w:rPr>
+        <w:drawing>
+          <wp:inline distT="0" distB="0" distL="0" distR="0" wp14:anchorId="6627C299" wp14:editId="18CDEF52">
+            <wp:extent cx="5731510" cy="4247515"/>
+            <wp:effectExtent l="0" t="0" r="2540" b="635"/>
+            <wp:docPr id="1" name="Graphic 1"/>
+            <wp:cNvGraphicFramePr>
+              <a:graphicFrameLocks xmlns:a="http://schemas.openxmlformats.org/drawingml/2006/main" noChangeAspect="1"/>
+            </wp:cNvGraphicFramePr>
+            <a:graphic xmlns:a="http://schemas.openxmlformats.org/drawingml/2006/main">
+              <a:graphicData uri="http://schemas.openxmlformats.org/drawingml/2006/picture">
+                <pic:pic xmlns:pic="http://schemas.openxmlformats.org/drawingml/2006/picture">
+                  <pic:nvPicPr>
+                    <pic:cNvPr id="1" name="Plot e.svg"/>
+                    <pic:cNvPicPr/>
+                  </pic:nvPicPr>
+                  <pic:blipFill>
+                    <a:blip r:embed="rId13">
+                      <a:extLst>
+                        <a:ext uri="{28A0092B-C50C-407E-A947-70E740481C1C}">
+                          <a14:useLocalDpi xmlns:a14="http://schemas.microsoft.com/office/drawing/2010/main" val="0"/>
+                        </a:ext>
+                        <a:ext uri="{96DAC541-7B7A-43D3-8B79-37D633B846F1}">
+                          <asvg:svgBlip xmlns:asvg="http://schemas.microsoft.com/office/drawing/2016/SVG/main" r:embed="rId14"/>
+                        </a:ext>
+                      </a:extLst>
+                    </a:blip>
+                    <a:stretch>
+                      <a:fillRect/>
+                    </a:stretch>
+                  </pic:blipFill>
+                  <pic:spPr>
+                    <a:xfrm>
+                      <a:off x="0" y="0"/>
+                      <a:ext cx="5731510" cy="4247515"/>
+                    </a:xfrm>
+                    <a:prstGeom prst="rect">
+                      <a:avLst/>
+                    </a:prstGeom>
+                  </pic:spPr>
+                </pic:pic>
+              </a:graphicData>
+            </a:graphic>
+          </wp:inline>
+        </w:drawing>
+      </w:r>
+    </w:p>
+    <w:p>
+      <w:pPr>
+        <w:pStyle w:val="Caption"/>
+      </w:pPr>
+      <w:r>
+        <w:t xml:space="preserve">Figure </w:t>
+      </w:r>
+      <w:r>
+        <w:fldChar w:fldCharType="begin"/>
+      </w:r>
+      <w:r>
+        <w:instrText xml:space="preserve"> SEQ Figure \* ARABIC </w:instrText>
+      </w:r>
+      <w:r>
+        <w:fldChar w:fldCharType="separate"/>
+      </w:r>
+      <w:r>
+        <w:rPr>
+          <w:noProof/>
+        </w:rPr>
         <w:t>4</w:t>
       </w:r>
       <w:r>
@@ -7768,6 +7784,27 @@
       <w:r>
         <w:t xml:space="preserve"> Plot of computed and exact solutions with LU-decomposition. The blue graph is the computed one, and the orange is the exact.</w:t>
       </w:r>
+    </w:p>
+    <w:p>
+      <w:r>
+        <w:t xml:space="preserve">We observe that it is impossible to use </w:t>
+      </w:r>
+      <m:oMath>
+        <m:r>
+          <w:rPr>
+            <w:rFonts w:ascii="Cambria Math" w:hAnsi="Cambria Math"/>
+          </w:rPr>
+          <m:t>n&gt;1e4</m:t>
+        </m:r>
+      </m:oMath>
+      <w:r>
+        <w:rPr>
+          <w:rFonts w:eastAsiaTheme="minorEastAsia"/>
+        </w:rPr>
+        <w:t xml:space="preserve"> on our laptops due to memory requirements.</w:t>
+      </w:r>
+      <w:bookmarkStart w:id="1" w:name="_GoBack"/>
+      <w:bookmarkEnd w:id="1"/>
     </w:p>
     <w:p/>
     <w:p>
@@ -7900,10 +7937,46 @@
         </w:rPr>
         <w:t xml:space="preserve"> is expected from the 8 to 7 flops ratio.</w:t>
       </w:r>
-      <w:bookmarkStart w:id="1" w:name="_GoBack"/>
-      <w:bookmarkEnd w:id="1"/>
+    </w:p>
+    <w:p>
+      <w:pPr>
+        <w:pStyle w:val="Heading1"/>
+        <w:rPr>
+          <w:rFonts w:eastAsiaTheme="minorEastAsia"/>
+        </w:rPr>
+      </w:pPr>
+      <w:r>
+        <w:rPr>
+          <w:rFonts w:eastAsiaTheme="minorEastAsia"/>
+        </w:rPr>
+        <w:t>Appendix</w:t>
+      </w:r>
+    </w:p>
+    <w:p>
+      <w:pPr>
+        <w:pStyle w:val="Heading2"/>
+      </w:pPr>
+      <w:proofErr w:type="spellStart"/>
+      <w:r>
+        <w:t>Git</w:t>
+      </w:r>
+      <w:proofErr w:type="spellEnd"/>
+      <w:r>
+        <w:t xml:space="preserve"> repo:</w:t>
+      </w:r>
+    </w:p>
+    <w:p>
+      <w:hyperlink r:id="rId15" w:history="1">
+        <w:r>
+          <w:rPr>
+            <w:rStyle w:val="Hyperlink"/>
+          </w:rPr>
+          <w:t>https://github.com/UlrikSeip/Projects</w:t>
+        </w:r>
+      </w:hyperlink>
     </w:p>
     <w:sectPr>
+      <w:footerReference w:type="default" r:id="rId16"/>
       <w:pgSz w:w="11906" w:h="16838"/>
       <w:pgMar w:top="1440" w:right="1440" w:bottom="1440" w:left="1440" w:header="708" w:footer="708" w:gutter="0"/>
       <w:pgNumType w:start="0"/>
@@ -7913,6 +7986,109 @@
     </w:sectPr>
   </w:body>
 </w:document>
+</file>
+
+<file path=word/endnotes.xml><?xml version="1.0" encoding="utf-8"?>
+<w:endnotes xmlns:wpc="http://schemas.microsoft.com/office/word/2010/wordprocessingCanvas" xmlns:cx="http://schemas.microsoft.com/office/drawing/2014/chartex" xmlns:cx1="http://schemas.microsoft.com/office/drawing/2015/9/8/chartex" xmlns:cx2="http://schemas.microsoft.com/office/drawing/2015/10/21/chartex" xmlns:cx3="http://schemas.microsoft.com/office/drawing/2016/5/9/chartex" xmlns:cx4="http://schemas.microsoft.com/office/drawing/2016/5/10/chartex" xmlns:cx5="http://schemas.microsoft.com/office/drawing/2016/5/11/chartex" xmlns:cx6="http://schemas.microsoft.com/office/drawing/2016/5/12/chartex" xmlns:cx7="http://schemas.microsoft.com/office/drawing/2016/5/13/chartex" xmlns:cx8="http://schemas.microsoft.com/office/drawing/2016/5/14/chartex" xmlns:mc="http://schemas.openxmlformats.org/markup-compatibility/2006" xmlns:aink="http://schemas.microsoft.com/office/drawing/2016/ink" xmlns:am3d="http://schemas.microsoft.com/office/drawing/2017/model3d" xmlns:o="urn:schemas-microsoft-com:office:office" xmlns:r="http://schemas.openxmlformats.org/officeDocument/2006/relationships" xmlns:m="http://schemas.openxmlformats.org/officeDocument/2006/math" xmlns:v="urn:schemas-microsoft-com:vml" xmlns:wp14="http://schemas.microsoft.com/office/word/2010/wordprocessingDrawing" xmlns:wp="http://schemas.openxmlformats.org/drawingml/2006/wordprocessingDrawing" xmlns:w10="urn:schemas-microsoft-com:office:word" xmlns:w="http://schemas.openxmlformats.org/wordprocessingml/2006/main" xmlns:w14="http://schemas.microsoft.com/office/word/2010/wordml" xmlns:w15="http://schemas.microsoft.com/office/word/2012/wordml" xmlns:w16cid="http://schemas.microsoft.com/office/word/2016/wordml/cid" xmlns:w16se="http://schemas.microsoft.com/office/word/2015/wordml/symex" xmlns:wpg="http://schemas.microsoft.com/office/word/2010/wordprocessingGroup" xmlns:wpi="http://schemas.microsoft.com/office/word/2010/wordprocessingInk" xmlns:wne="http://schemas.microsoft.com/office/word/2006/wordml" xmlns:wps="http://schemas.microsoft.com/office/word/2010/wordprocessingShape" mc:Ignorable="w14 w15 w16se w16cid wp14">
+  <w:endnote w:type="separator" w:id="-1">
+    <w:p>
+      <w:pPr>
+        <w:spacing w:after="0" w:line="240" w:lineRule="auto"/>
+      </w:pPr>
+      <w:r>
+        <w:separator/>
+      </w:r>
+    </w:p>
+  </w:endnote>
+  <w:endnote w:type="continuationSeparator" w:id="0">
+    <w:p>
+      <w:pPr>
+        <w:spacing w:after="0" w:line="240" w:lineRule="auto"/>
+      </w:pPr>
+      <w:r>
+        <w:continuationSeparator/>
+      </w:r>
+    </w:p>
+  </w:endnote>
+</w:endnotes>
+</file>
+
+<file path=word/footer1.xml><?xml version="1.0" encoding="utf-8"?>
+<w:ftr xmlns:wpc="http://schemas.microsoft.com/office/word/2010/wordprocessingCanvas" xmlns:cx="http://schemas.microsoft.com/office/drawing/2014/chartex" xmlns:cx1="http://schemas.microsoft.com/office/drawing/2015/9/8/chartex" xmlns:cx2="http://schemas.microsoft.com/office/drawing/2015/10/21/chartex" xmlns:cx3="http://schemas.microsoft.com/office/drawing/2016/5/9/chartex" xmlns:cx4="http://schemas.microsoft.com/office/drawing/2016/5/10/chartex" xmlns:cx5="http://schemas.microsoft.com/office/drawing/2016/5/11/chartex" xmlns:cx6="http://schemas.microsoft.com/office/drawing/2016/5/12/chartex" xmlns:cx7="http://schemas.microsoft.com/office/drawing/2016/5/13/chartex" xmlns:cx8="http://schemas.microsoft.com/office/drawing/2016/5/14/chartex" xmlns:mc="http://schemas.openxmlformats.org/markup-compatibility/2006" xmlns:aink="http://schemas.microsoft.com/office/drawing/2016/ink" xmlns:am3d="http://schemas.microsoft.com/office/drawing/2017/model3d" xmlns:o="urn:schemas-microsoft-com:office:office" xmlns:r="http://schemas.openxmlformats.org/officeDocument/2006/relationships" xmlns:m="http://schemas.openxmlformats.org/officeDocument/2006/math" xmlns:v="urn:schemas-microsoft-com:vml" xmlns:wp14="http://schemas.microsoft.com/office/word/2010/wordprocessingDrawing" xmlns:wp="http://schemas.openxmlformats.org/drawingml/2006/wordprocessingDrawing" xmlns:w10="urn:schemas-microsoft-com:office:word" xmlns:w="http://schemas.openxmlformats.org/wordprocessingml/2006/main" xmlns:w14="http://schemas.microsoft.com/office/word/2010/wordml" xmlns:w15="http://schemas.microsoft.com/office/word/2012/wordml" xmlns:w16cid="http://schemas.microsoft.com/office/word/2016/wordml/cid" xmlns:w16se="http://schemas.microsoft.com/office/word/2015/wordml/symex" xmlns:wpg="http://schemas.microsoft.com/office/word/2010/wordprocessingGroup" xmlns:wpi="http://schemas.microsoft.com/office/word/2010/wordprocessingInk" xmlns:wne="http://schemas.microsoft.com/office/word/2006/wordml" xmlns:wps="http://schemas.microsoft.com/office/word/2010/wordprocessingShape" mc:Ignorable="w14 w15 w16se w16cid wp14">
+  <w:sdt>
+    <w:sdtPr>
+      <w:id w:val="-877701118"/>
+      <w:docPartObj>
+        <w:docPartGallery w:val="Page Numbers (Bottom of Page)"/>
+        <w:docPartUnique/>
+      </w:docPartObj>
+    </w:sdtPr>
+    <w:sdtEndPr>
+      <w:rPr>
+        <w:noProof/>
+      </w:rPr>
+    </w:sdtEndPr>
+    <w:sdtContent>
+      <w:p>
+        <w:pPr>
+          <w:pStyle w:val="Footer"/>
+          <w:jc w:val="right"/>
+        </w:pPr>
+        <w:r>
+          <w:fldChar w:fldCharType="begin"/>
+        </w:r>
+        <w:r>
+          <w:instrText xml:space="preserve"> PAGE   \* MERGEFORMAT </w:instrText>
+        </w:r>
+        <w:r>
+          <w:fldChar w:fldCharType="separate"/>
+        </w:r>
+        <w:r>
+          <w:rPr>
+            <w:noProof/>
+          </w:rPr>
+          <w:t>2</w:t>
+        </w:r>
+        <w:r>
+          <w:rPr>
+            <w:noProof/>
+          </w:rPr>
+          <w:fldChar w:fldCharType="end"/>
+        </w:r>
+      </w:p>
+    </w:sdtContent>
+  </w:sdt>
+  <w:p>
+    <w:pPr>
+      <w:pStyle w:val="Footer"/>
+    </w:pPr>
+  </w:p>
+</w:ftr>
+</file>
+
+<file path=word/footnotes.xml><?xml version="1.0" encoding="utf-8"?>
+<w:footnotes xmlns:wpc="http://schemas.microsoft.com/office/word/2010/wordprocessingCanvas" xmlns:cx="http://schemas.microsoft.com/office/drawing/2014/chartex" xmlns:cx1="http://schemas.microsoft.com/office/drawing/2015/9/8/chartex" xmlns:cx2="http://schemas.microsoft.com/office/drawing/2015/10/21/chartex" xmlns:cx3="http://schemas.microsoft.com/office/drawing/2016/5/9/chartex" xmlns:cx4="http://schemas.microsoft.com/office/drawing/2016/5/10/chartex" xmlns:cx5="http://schemas.microsoft.com/office/drawing/2016/5/11/chartex" xmlns:cx6="http://schemas.microsoft.com/office/drawing/2016/5/12/chartex" xmlns:cx7="http://schemas.microsoft.com/office/drawing/2016/5/13/chartex" xmlns:cx8="http://schemas.microsoft.com/office/drawing/2016/5/14/chartex" xmlns:mc="http://schemas.openxmlformats.org/markup-compatibility/2006" xmlns:aink="http://schemas.microsoft.com/office/drawing/2016/ink" xmlns:am3d="http://schemas.microsoft.com/office/drawing/2017/model3d" xmlns:o="urn:schemas-microsoft-com:office:office" xmlns:r="http://schemas.openxmlformats.org/officeDocument/2006/relationships" xmlns:m="http://schemas.openxmlformats.org/officeDocument/2006/math" xmlns:v="urn:schemas-microsoft-com:vml" xmlns:wp14="http://schemas.microsoft.com/office/word/2010/wordprocessingDrawing" xmlns:wp="http://schemas.openxmlformats.org/drawingml/2006/wordprocessingDrawing" xmlns:w10="urn:schemas-microsoft-com:office:word" xmlns:w="http://schemas.openxmlformats.org/wordprocessingml/2006/main" xmlns:w14="http://schemas.microsoft.com/office/word/2010/wordml" xmlns:w15="http://schemas.microsoft.com/office/word/2012/wordml" xmlns:w16cid="http://schemas.microsoft.com/office/word/2016/wordml/cid" xmlns:w16se="http://schemas.microsoft.com/office/word/2015/wordml/symex" xmlns:wpg="http://schemas.microsoft.com/office/word/2010/wordprocessingGroup" xmlns:wpi="http://schemas.microsoft.com/office/word/2010/wordprocessingInk" xmlns:wne="http://schemas.microsoft.com/office/word/2006/wordml" xmlns:wps="http://schemas.microsoft.com/office/word/2010/wordprocessingShape" mc:Ignorable="w14 w15 w16se w16cid wp14">
+  <w:footnote w:type="separator" w:id="-1">
+    <w:p>
+      <w:pPr>
+        <w:spacing w:after="0" w:line="240" w:lineRule="auto"/>
+      </w:pPr>
+      <w:r>
+        <w:separator/>
+      </w:r>
+    </w:p>
+  </w:footnote>
+  <w:footnote w:type="continuationSeparator" w:id="0">
+    <w:p>
+      <w:pPr>
+        <w:spacing w:after="0" w:line="240" w:lineRule="auto"/>
+      </w:pPr>
+      <w:r>
+        <w:continuationSeparator/>
+      </w:r>
+    </w:p>
+  </w:footnote>
+</w:footnotes>
 </file>
 
 <file path=word/styles.xml><?xml version="1.0" encoding="utf-8"?>
@@ -8495,6 +8671,73 @@
     <w:rPr>
       <w:rFonts w:eastAsiaTheme="minorEastAsia"/>
       <w:lang w:val="en-US"/>
+    </w:rPr>
+  </w:style>
+  <w:style w:type="paragraph" w:styleId="Header">
+    <w:name w:val="header"/>
+    <w:basedOn w:val="Normal"/>
+    <w:link w:val="HeaderChar"/>
+    <w:uiPriority w:val="99"/>
+    <w:unhideWhenUsed/>
+    <w:rsid w:val="000A3F76"/>
+    <w:pPr>
+      <w:tabs>
+        <w:tab w:val="center" w:pos="4513"/>
+        <w:tab w:val="right" w:pos="9026"/>
+      </w:tabs>
+      <w:spacing w:after="0" w:line="240" w:lineRule="auto"/>
+    </w:pPr>
+  </w:style>
+  <w:style w:type="character" w:customStyle="1" w:styleId="HeaderChar">
+    <w:name w:val="Header Char"/>
+    <w:basedOn w:val="DefaultParagraphFont"/>
+    <w:link w:val="Header"/>
+    <w:uiPriority w:val="99"/>
+    <w:rsid w:val="000A3F76"/>
+  </w:style>
+  <w:style w:type="paragraph" w:styleId="Footer">
+    <w:name w:val="footer"/>
+    <w:basedOn w:val="Normal"/>
+    <w:link w:val="FooterChar"/>
+    <w:uiPriority w:val="99"/>
+    <w:unhideWhenUsed/>
+    <w:rsid w:val="000A3F76"/>
+    <w:pPr>
+      <w:tabs>
+        <w:tab w:val="center" w:pos="4513"/>
+        <w:tab w:val="right" w:pos="9026"/>
+      </w:tabs>
+      <w:spacing w:after="0" w:line="240" w:lineRule="auto"/>
+    </w:pPr>
+  </w:style>
+  <w:style w:type="character" w:customStyle="1" w:styleId="FooterChar">
+    <w:name w:val="Footer Char"/>
+    <w:basedOn w:val="DefaultParagraphFont"/>
+    <w:link w:val="Footer"/>
+    <w:uiPriority w:val="99"/>
+    <w:rsid w:val="000A3F76"/>
+  </w:style>
+  <w:style w:type="character" w:styleId="Hyperlink">
+    <w:name w:val="Hyperlink"/>
+    <w:basedOn w:val="DefaultParagraphFont"/>
+    <w:uiPriority w:val="99"/>
+    <w:unhideWhenUsed/>
+    <w:rsid w:val="00D854E6"/>
+    <w:rPr>
+      <w:color w:val="0563C1" w:themeColor="hyperlink"/>
+      <w:u w:val="single"/>
+    </w:rPr>
+  </w:style>
+  <w:style w:type="character" w:styleId="UnresolvedMention">
+    <w:name w:val="Unresolved Mention"/>
+    <w:basedOn w:val="DefaultParagraphFont"/>
+    <w:uiPriority w:val="99"/>
+    <w:semiHidden/>
+    <w:unhideWhenUsed/>
+    <w:rsid w:val="00D854E6"/>
+    <w:rPr>
+      <w:color w:val="605E5C"/>
+      <w:shd w:val="clear" w:color="auto" w:fill="E1DFDD"/>
     </w:rPr>
   </w:style>
 </w:styles>

</xml_diff>